<commit_message>
Lagt till min artikel
</commit_message>
<xml_diff>
--- a/Project Plan.docx
+++ b/Project Plan.docx
@@ -1812,6 +1812,67 @@
           <w:szCs w:val="26"/>
         </w:rPr>
       </w:pPr>
+      <w:sdt>
+        <w:sdtPr>
+          <w:rPr>
+            <w:rFonts w:eastAsiaTheme="majorEastAsia" w:cstheme="majorBidi"/>
+            <w:b/>
+            <w:sz w:val="28"/>
+            <w:szCs w:val="26"/>
+          </w:rPr>
+          <w:id w:val="-1441220368"/>
+          <w:citation/>
+        </w:sdtPr>
+        <w:sdtContent>
+          <w:r>
+            <w:rPr>
+              <w:rFonts w:eastAsiaTheme="majorEastAsia" w:cstheme="majorBidi"/>
+              <w:b/>
+              <w:sz w:val="28"/>
+              <w:szCs w:val="26"/>
+            </w:rPr>
+            <w:fldChar w:fldCharType="begin"/>
+          </w:r>
+          <w:r>
+            <w:rPr>
+              <w:rFonts w:eastAsiaTheme="majorEastAsia" w:cstheme="majorBidi"/>
+              <w:b/>
+              <w:sz w:val="28"/>
+              <w:szCs w:val="26"/>
+              <w:lang w:val="sv-SE"/>
+            </w:rPr>
+            <w:instrText xml:space="preserve"> CITATION Dan \l 1053 </w:instrText>
+          </w:r>
+          <w:r>
+            <w:rPr>
+              <w:rFonts w:eastAsiaTheme="majorEastAsia" w:cstheme="majorBidi"/>
+              <w:b/>
+              <w:sz w:val="28"/>
+              <w:szCs w:val="26"/>
+            </w:rPr>
+            <w:fldChar w:fldCharType="separate"/>
+          </w:r>
+          <w:r>
+            <w:rPr>
+              <w:rFonts w:eastAsiaTheme="majorEastAsia" w:cstheme="majorBidi"/>
+              <w:noProof/>
+              <w:sz w:val="28"/>
+              <w:szCs w:val="26"/>
+              <w:lang w:val="sv-SE"/>
+            </w:rPr>
+            <w:t>(Saume, 2012)</w:t>
+          </w:r>
+          <w:r>
+            <w:rPr>
+              <w:rFonts w:eastAsiaTheme="majorEastAsia" w:cstheme="majorBidi"/>
+              <w:b/>
+              <w:sz w:val="28"/>
+              <w:szCs w:val="26"/>
+            </w:rPr>
+            <w:fldChar w:fldCharType="end"/>
+          </w:r>
+        </w:sdtContent>
+      </w:sdt>
       <w:bookmarkStart w:id="10" w:name="_GoBack"/>
       <w:bookmarkEnd w:id="10"/>
     </w:p>
@@ -1998,7 +2059,7 @@
       <w:r>
         <w:rPr>
           <w:noProof/>
-          <w:lang w:val="sv-SE" w:eastAsia="sv-SE"/>
+          <w:lang w:val="sv-SE" w:eastAsia="ja-JP"/>
         </w:rPr>
         <w:drawing>
           <wp:inline distT="0" distB="0" distL="0" distR="0">
@@ -2105,7 +2166,7 @@
     <w:r>
       <w:rPr>
         <w:noProof/>
-        <w:lang w:val="sv-SE" w:eastAsia="sv-SE"/>
+        <w:lang w:val="sv-SE" w:eastAsia="ja-JP"/>
       </w:rPr>
       <w:drawing>
         <wp:inline distT="0" distB="0" distL="0" distR="0" wp14:anchorId="5C8F1DF5" wp14:editId="797D1ABD">
@@ -4001,7 +4062,7 @@
   <a:extraClrSchemeLst/>
   <a:extLst>
     <a:ext uri="{05A4C25C-085E-4340-85A3-A5531E510DB2}">
-      <thm15:themeFamily xmlns="" xmlns:thm15="http://schemas.microsoft.com/office/thememl/2012/main" name="Office Theme" id="{62F939B6-93AF-4DB8-9C6B-D6C7DFDC589F}" vid="{4A3C46E8-61CC-4603-A589-7422A47A8E4A}"/>
+      <thm15:themeFamily xmlns:thm15="http://schemas.microsoft.com/office/thememl/2012/main" xmlns="" name="Office Theme" id="{62F939B6-93AF-4DB8-9C6B-D6C7DFDC589F}" vid="{4A3C46E8-61CC-4603-A589-7422A47A8E4A}"/>
     </a:ext>
   </a:extLst>
 </a:theme>
@@ -4043,7 +4104,7 @@
         </b:NameList>
       </b:Author>
     </b:Author>
-    <b:RefOrder>1</b:RefOrder>
+    <b:RefOrder>2</b:RefOrder>
   </b:Source>
   <b:Source>
     <b:Tag>And14</b:Tag>
@@ -4076,13 +4137,34 @@
     <b:Title>Integrating Arduino-Based Educational Mobile</b:Title>
     <b:Year>2014</b:Year>
     <b:Pages>18</b:Pages>
-    <b:RefOrder>2</b:RefOrder>
+    <b:RefOrder>3</b:RefOrder>
+  </b:Source>
+  <b:Source>
+    <b:Tag>Dan</b:Tag>
+    <b:SourceType>JournalArticle</b:SourceType>
+    <b:Guid>{31A059EF-F9D0-47BE-B16D-523D0273C53E}</b:Guid>
+    <b:Author>
+      <b:Author>
+        <b:NameList>
+          <b:Person>
+            <b:Last>Saume</b:Last>
+            <b:First>Daniel</b:First>
+            <b:Middle>Larsson &amp; Christian</b:Middle>
+          </b:Person>
+        </b:NameList>
+      </b:Author>
+    </b:Author>
+    <b:Title>En undersökning av röststyrning för Android-enheter</b:Title>
+    <b:Year>2012</b:Year>
+    <b:Pages>35</b:Pages>
+    <b:Volume>1</b:Volume>
+    <b:RefOrder>1</b:RefOrder>
   </b:Source>
 </b:Sources>
 </file>
 
 <file path=customXml/itemProps1.xml><?xml version="1.0" encoding="utf-8"?>
-<ds:datastoreItem xmlns:ds="http://schemas.openxmlformats.org/officeDocument/2006/customXml" ds:itemID="{EBDB734F-DFE5-45BE-8F02-95F4F9A05506}">
+<ds:datastoreItem xmlns:ds="http://schemas.openxmlformats.org/officeDocument/2006/customXml" ds:itemID="{9F9CF73B-AB32-41FD-902C-C09115F180C0}">
   <ds:schemaRefs>
     <ds:schemaRef ds:uri="http://schemas.openxmlformats.org/officeDocument/2006/bibliography"/>
   </ds:schemaRefs>

</xml_diff>

<commit_message>
projekt plan V 1.1
1/2 klart
</commit_message>
<xml_diff>
--- a/Project Plan.docx
+++ b/Project Plan.docx
@@ -23,7 +23,7 @@
           <w:szCs w:val="36"/>
           <w:lang w:val="en-US"/>
         </w:rPr>
-        <w:t>Name of the project</w:t>
+        <w:t>EasySpeach</w:t>
       </w:r>
     </w:p>
     <w:p>
@@ -1285,19 +1285,175 @@
         <w:rPr>
           <w:lang w:val="en-US"/>
         </w:rPr>
-        <w:t xml:space="preserve">This project was chosen because it is an interesting area of expertise. It is also a subject that is scientific interesting in this technical era, and that shall be mastered in the coming years. Background knowledge for this project </w:t>
-      </w:r>
-      <w:r>
-        <w:rPr>
-          <w:lang w:val="en-US"/>
-        </w:rPr>
-        <w:t>has</w:t>
-      </w:r>
-      <w:r>
-        <w:rPr>
-          <w:lang w:val="en-US"/>
-        </w:rPr>
-        <w:t xml:space="preserve"> been articles, lectures in software engineering and lectures in programming courses.</w:t>
+        <w:t xml:space="preserve">This project will cover a small area of voice recognition using an </w:t>
+      </w:r>
+      <w:proofErr w:type="spellStart"/>
+      <w:r>
+        <w:rPr>
+          <w:lang w:val="en-US"/>
+        </w:rPr>
+        <w:t>Arduino</w:t>
+      </w:r>
+      <w:proofErr w:type="spellEnd"/>
+      <w:r>
+        <w:rPr>
+          <w:lang w:val="en-US"/>
+        </w:rPr>
+        <w:t xml:space="preserve"> board called atmega328p</w:t>
+      </w:r>
+      <w:r>
+        <w:rPr>
+          <w:lang w:val="en-US"/>
+        </w:rPr>
+        <w:t>,</w:t>
+      </w:r>
+      <w:r>
+        <w:rPr>
+          <w:lang w:val="en-US"/>
+        </w:rPr>
+        <w:t xml:space="preserve"> (</w:t>
+      </w:r>
+      <w:proofErr w:type="spellStart"/>
+      <w:r>
+        <w:rPr>
+          <w:lang w:val="en-US"/>
+        </w:rPr>
+        <w:t>referens</w:t>
+      </w:r>
+      <w:proofErr w:type="spellEnd"/>
+      <w:r>
+        <w:rPr>
+          <w:lang w:val="en-US"/>
+        </w:rPr>
+        <w:t xml:space="preserve"> </w:t>
+      </w:r>
+      <w:proofErr w:type="spellStart"/>
+      <w:r>
+        <w:rPr>
+          <w:lang w:val="en-US"/>
+        </w:rPr>
+        <w:t>på</w:t>
+      </w:r>
+      <w:proofErr w:type="spellEnd"/>
+      <w:r>
+        <w:rPr>
+          <w:lang w:val="en-US"/>
+        </w:rPr>
+        <w:t xml:space="preserve"> ATmega328p)</w:t>
+      </w:r>
+      <w:r>
+        <w:rPr>
+          <w:lang w:val="en-US"/>
+        </w:rPr>
+        <w:t xml:space="preserve"> a mobile phone with a voice recognition software application that will compare your command with a local database. Depending on the command given to the database an “Id” will be sent to the </w:t>
+      </w:r>
+      <w:proofErr w:type="spellStart"/>
+      <w:r>
+        <w:rPr>
+          <w:lang w:val="en-US"/>
+        </w:rPr>
+        <w:t>Arduino</w:t>
+      </w:r>
+      <w:proofErr w:type="spellEnd"/>
+      <w:r>
+        <w:rPr>
+          <w:lang w:val="en-US"/>
+        </w:rPr>
+        <w:t xml:space="preserve"> via Bluetooth telling the atmega328p which light that shall be lit.</w:t>
+      </w:r>
+      <w:r>
+        <w:rPr>
+          <w:lang w:val="en-US"/>
+        </w:rPr>
+        <w:t xml:space="preserve"> This is only the first step towards bigger ambitions like creating a robot in medicine that is fully automatic and capable of understanding your problems through voice recognition. </w:t>
+      </w:r>
+    </w:p>
+    <w:p>
+      <w:pPr>
+        <w:rPr>
+          <w:lang w:val="en-US"/>
+        </w:rPr>
+      </w:pPr>
+      <w:r>
+        <w:rPr>
+          <w:lang w:val="en-US"/>
+        </w:rPr>
+        <w:t>The project is only the tip of the iceberg</w:t>
+      </w:r>
+      <w:r>
+        <w:rPr>
+          <w:lang w:val="en-US"/>
+        </w:rPr>
+        <w:t xml:space="preserve"> because the area of voice recognition is very big and still</w:t>
+      </w:r>
+      <w:r>
+        <w:rPr>
+          <w:lang w:val="en-US"/>
+        </w:rPr>
+        <w:t xml:space="preserve"> in</w:t>
+      </w:r>
+      <w:r>
+        <w:rPr>
+          <w:lang w:val="en-US"/>
+        </w:rPr>
+        <w:t xml:space="preserve"> full development.</w:t>
+      </w:r>
+      <w:r>
+        <w:rPr>
+          <w:lang w:val="en-US"/>
+        </w:rPr>
+        <w:t xml:space="preserve"> </w:t>
+      </w:r>
+      <w:r>
+        <w:rPr>
+          <w:lang w:val="en-US"/>
+        </w:rPr>
+        <w:t xml:space="preserve"> </w:t>
+      </w:r>
+    </w:p>
+    <w:p>
+      <w:pPr>
+        <w:rPr>
+          <w:lang w:val="en-US"/>
+        </w:rPr>
+      </w:pPr>
+      <w:r>
+        <w:rPr>
+          <w:lang w:val="en-US"/>
+        </w:rPr>
+        <w:t>Background knowledge for this project</w:t>
+      </w:r>
+      <w:r>
+        <w:rPr>
+          <w:lang w:val="en-US"/>
+        </w:rPr>
+        <w:t xml:space="preserve"> will be the scientific </w:t>
+      </w:r>
+      <w:proofErr w:type="gramStart"/>
+      <w:r>
+        <w:rPr>
+          <w:lang w:val="en-US"/>
+        </w:rPr>
+        <w:t>articles</w:t>
+      </w:r>
+      <w:r>
+        <w:rPr>
+          <w:lang w:val="en-US"/>
+        </w:rPr>
+        <w:t xml:space="preserve"> that was</w:t>
+      </w:r>
+      <w:proofErr w:type="gramEnd"/>
+      <w:r>
+        <w:rPr>
+          <w:lang w:val="en-US"/>
+        </w:rPr>
+        <w:t xml:space="preserve"> researched in this area</w:t>
+      </w:r>
+      <w:r>
+        <w:rPr>
+          <w:lang w:val="en-US"/>
+        </w:rPr>
+        <w:t>, lectures in software engineering and lectures in programming courses.</w:t>
       </w:r>
     </w:p>
     <w:p>
@@ -1329,7 +1485,13 @@
         <w:rPr>
           <w:lang w:val="en-US"/>
         </w:rPr>
-        <w:t>We aim to produce a product that will record a voice command and compare it to a database and based on what command was sent, different lights should be turned on.</w:t>
+        <w:t xml:space="preserve">The purpose of this project is to create a functional voice recognition application that will record your voice and compare it to a local database with stored commands. </w:t>
+      </w:r>
+      <w:r>
+        <w:rPr>
+          <w:lang w:val="en-US"/>
+        </w:rPr>
+        <w:t xml:space="preserve"> </w:t>
       </w:r>
     </w:p>
     <w:p>
@@ -1353,54 +1515,82 @@
     </w:p>
     <w:p>
       <w:pPr>
-        <w:rPr>
-          <w:lang w:val="en-US"/>
-        </w:rPr>
-      </w:pPr>
-    </w:p>
-    <w:p>
-      <w:pPr>
-        <w:rPr>
-          <w:lang w:val="en-US"/>
-        </w:rPr>
-      </w:pPr>
-      <w:r>
-        <w:rPr>
-          <w:lang w:val="en-US"/>
-        </w:rPr>
-        <w:t xml:space="preserve">Is voice recognition reliable </w:t>
-      </w:r>
-      <w:r>
-        <w:rPr>
-          <w:lang w:val="en-US"/>
-        </w:rPr>
-        <w:t xml:space="preserve">when used as an input command? </w:t>
-      </w:r>
-    </w:p>
-    <w:p>
-      <w:pPr>
-        <w:rPr>
-          <w:lang w:val="en-US"/>
-        </w:rPr>
-      </w:pPr>
-      <w:r>
-        <w:rPr>
-          <w:lang w:val="en-US"/>
-        </w:rPr>
-        <w:t>Can voice recognition be used to improve quality of life for the disabled?</w:t>
-      </w:r>
-    </w:p>
-    <w:p>
-      <w:pPr>
-        <w:rPr>
-          <w:lang w:val="en-US"/>
-        </w:rPr>
-      </w:pPr>
-      <w:r>
-        <w:rPr>
-          <w:lang w:val="en-US"/>
-        </w:rPr>
-        <w:t>Will atmega328p have the computing power to fully operate with voice recognition?</w:t>
+        <w:pStyle w:val="ListParagraph"/>
+        <w:rPr>
+          <w:lang w:val="en-US"/>
+        </w:rPr>
+      </w:pPr>
+    </w:p>
+    <w:p>
+      <w:pPr>
+        <w:pStyle w:val="ListParagraph"/>
+        <w:numPr>
+          <w:ilvl w:val="0"/>
+          <w:numId w:val="9"/>
+        </w:numPr>
+        <w:rPr>
+          <w:lang w:val="en-US"/>
+        </w:rPr>
+      </w:pPr>
+      <w:r>
+        <w:rPr>
+          <w:lang w:val="en-US"/>
+        </w:rPr>
+        <w:t>How can we make voice recognition a</w:t>
+      </w:r>
+      <w:r>
+        <w:rPr>
+          <w:lang w:val="en-US"/>
+        </w:rPr>
+        <w:t xml:space="preserve"> more reliable input</w:t>
+      </w:r>
+      <w:r>
+        <w:rPr>
+          <w:lang w:val="en-US"/>
+        </w:rPr>
+        <w:t>?</w:t>
+      </w:r>
+    </w:p>
+    <w:p>
+      <w:pPr>
+        <w:pStyle w:val="ListParagraph"/>
+        <w:numPr>
+          <w:ilvl w:val="0"/>
+          <w:numId w:val="9"/>
+        </w:numPr>
+        <w:rPr>
+          <w:lang w:val="en-US"/>
+        </w:rPr>
+      </w:pPr>
+      <w:r>
+        <w:rPr>
+          <w:lang w:val="en-US"/>
+        </w:rPr>
+        <w:t>How can</w:t>
+      </w:r>
+      <w:r>
+        <w:rPr>
+          <w:lang w:val="en-US"/>
+        </w:rPr>
+        <w:t xml:space="preserve"> voice recognition be used to improve </w:t>
+      </w:r>
+      <w:r>
+        <w:rPr>
+          <w:lang w:val="en-US"/>
+        </w:rPr>
+        <w:t xml:space="preserve">the </w:t>
+      </w:r>
+      <w:r>
+        <w:rPr>
+          <w:lang w:val="en-US"/>
+        </w:rPr>
+        <w:t>quality of life</w:t>
+      </w:r>
+      <w:r>
+        <w:rPr>
+          <w:lang w:val="en-US"/>
+        </w:rPr>
+        <w:t>?</w:t>
       </w:r>
     </w:p>
     <w:p>
@@ -1426,47 +1616,62 @@
           <w:lang w:val="en-US"/>
         </w:rPr>
       </w:pPr>
-    </w:p>
-    <w:p>
-      <w:pPr>
-        <w:rPr>
-          <w:lang w:val="en-US"/>
-        </w:rPr>
-      </w:pPr>
-      <w:r>
-        <w:rPr>
-          <w:lang w:val="en-US"/>
-        </w:rPr>
-        <w:t xml:space="preserve">This project will be a small one because there is not much time and the software is new to us. </w:t>
-      </w:r>
-    </w:p>
-    <w:p>
-      <w:pPr>
-        <w:rPr>
-          <w:lang w:val="en-US"/>
-        </w:rPr>
-      </w:pPr>
-      <w:r>
-        <w:rPr>
-          <w:lang w:val="en-US"/>
-        </w:rPr>
-        <w:t xml:space="preserve">Budget and knowledge is also two big limitations. </w:t>
-      </w:r>
-    </w:p>
-    <w:p>
-      <w:pPr>
-        <w:rPr>
-          <w:lang w:val="en-US"/>
-        </w:rPr>
-      </w:pPr>
-    </w:p>
-    <w:p>
-      <w:pPr>
-        <w:rPr>
-          <w:lang w:val="en-US"/>
-        </w:rPr>
-      </w:pPr>
-    </w:p>
+      <w:r>
+        <w:t xml:space="preserve">One limitation of this project is time because this project was only given one month of work. </w:t>
+      </w:r>
+      <w:r>
+        <w:rPr>
+          <w:lang w:val="en-US"/>
+        </w:rPr>
+        <w:t xml:space="preserve">Another limitation to this project is the </w:t>
+      </w:r>
+      <w:proofErr w:type="spellStart"/>
+      <w:r>
+        <w:rPr>
+          <w:lang w:val="en-US"/>
+        </w:rPr>
+        <w:t>budjet</w:t>
+      </w:r>
+      <w:proofErr w:type="spellEnd"/>
+      <w:r>
+        <w:rPr>
+          <w:lang w:val="en-US"/>
+        </w:rPr>
+        <w:t xml:space="preserve"> this is </w:t>
+      </w:r>
+      <w:proofErr w:type="spellStart"/>
+      <w:r>
+        <w:rPr>
+          <w:lang w:val="en-US"/>
+        </w:rPr>
+        <w:t>becuase</w:t>
+      </w:r>
+      <w:proofErr w:type="spellEnd"/>
+      <w:r>
+        <w:rPr>
+          <w:lang w:val="en-US"/>
+        </w:rPr>
+        <w:t xml:space="preserve"> the time limit was so short </w:t>
+      </w:r>
+      <w:r>
+        <w:rPr>
+          <w:lang w:val="en-US"/>
+        </w:rPr>
+        <w:t xml:space="preserve">and not enough resources was provided to make something bigger and more advanced. </w:t>
+      </w:r>
+    </w:p>
+    <w:p>
+      <w:r>
+        <w:t>(Martin lägg till din artikel som du hittade om en board som va bättr</w:t>
+      </w:r>
+      <w:r>
+        <w:t>e än våran angående voice recognition</w:t>
+      </w:r>
+      <w:r>
+        <w:t>)</w:t>
+      </w:r>
+    </w:p>
+    <w:p/>
     <w:p>
       <w:pPr>
         <w:pStyle w:val="Heading1"/>
@@ -1519,15 +1724,7 @@
           <w:szCs w:val="26"/>
           <w:lang w:val="en-US"/>
         </w:rPr>
-        <w:t xml:space="preserve"> </w:t>
-      </w:r>
-      <w:r>
-        <w:rPr>
-          <w:rFonts w:eastAsiaTheme="majorEastAsia" w:cstheme="majorBidi"/>
-          <w:szCs w:val="26"/>
-          <w:lang w:val="en-US"/>
-        </w:rPr>
-        <w:t>enough</w:t>
+        <w:t xml:space="preserve"> enough</w:t>
       </w:r>
       <w:r>
         <w:rPr>
@@ -1680,6 +1877,7 @@
           <w:id w:val="249931601"/>
           <w:citation/>
         </w:sdtPr>
+        <w:sdtEndPr/>
         <w:sdtContent>
           <w:r>
             <w:rPr>
@@ -1730,17 +1928,18 @@
           <w:szCs w:val="26"/>
           <w:lang w:val="en-US"/>
         </w:rPr>
-        <w:t xml:space="preserve"> they talk about how voice controlled systems can help blind or disabled people when it comes to doing something simple like calling someone or even search for something on Google. </w:t>
-      </w:r>
-    </w:p>
-    <w:p>
-      <w:pPr>
+        <w:t xml:space="preserve"> they talk about how voice controlled systems can help blind or disabled people when it comes to doing something simple like calling someone or even </w:t>
+      </w:r>
+      <w:r>
         <w:rPr>
           <w:rFonts w:eastAsiaTheme="majorEastAsia" w:cstheme="majorBidi"/>
           <w:szCs w:val="26"/>
           <w:lang w:val="en-US"/>
         </w:rPr>
-      </w:pPr>
+        <w:t xml:space="preserve">search for something on Google. The article mentions a solution to everyday life for people that need a fast and easy way to interact with their phone when they might not have the possibility or time to reach it. </w:t>
+      </w:r>
+      <w:bookmarkStart w:id="6" w:name="_GoBack"/>
+      <w:bookmarkEnd w:id="6"/>
     </w:p>
     <w:p>
       <w:pPr>
@@ -1750,56 +1949,41 @@
           <w:lang w:val="en-US"/>
         </w:rPr>
       </w:pPr>
-      <w:r>
+    </w:p>
+    <w:p>
+      <w:pPr>
         <w:rPr>
           <w:rFonts w:eastAsiaTheme="majorEastAsia" w:cstheme="majorBidi"/>
           <w:szCs w:val="26"/>
           <w:lang w:val="en-US"/>
         </w:rPr>
-        <w:t xml:space="preserve">We searched for articles that had </w:t>
-      </w:r>
+      </w:pPr>
       <w:r>
         <w:rPr>
           <w:rFonts w:eastAsiaTheme="majorEastAsia" w:cstheme="majorBidi"/>
           <w:szCs w:val="26"/>
           <w:lang w:val="en-US"/>
         </w:rPr>
-        <w:t>a connection with our topic.</w:t>
-      </w:r>
-    </w:p>
-    <w:p>
-      <w:pPr>
-        <w:ind w:left="720"/>
+        <w:t xml:space="preserve">We searched for articles that had </w:t>
+      </w:r>
+      <w:r>
         <w:rPr>
           <w:rFonts w:eastAsiaTheme="majorEastAsia" w:cstheme="majorBidi"/>
           <w:szCs w:val="26"/>
           <w:lang w:val="en-US"/>
         </w:rPr>
-      </w:pPr>
-    </w:p>
-    <w:p>
-      <w:pPr>
+        <w:t>a connection with our topic.</w:t>
+      </w:r>
+    </w:p>
+    <w:p>
+      <w:pPr>
+        <w:ind w:left="720"/>
         <w:rPr>
           <w:rFonts w:eastAsiaTheme="majorEastAsia" w:cstheme="majorBidi"/>
           <w:szCs w:val="26"/>
           <w:lang w:val="en-US"/>
         </w:rPr>
       </w:pPr>
-      <w:r>
-        <w:rPr>
-          <w:shd w:val="clear" w:color="auto" w:fill="FFFFFF"/>
-          <w:lang w:val="en-US"/>
-        </w:rPr>
-        <w:lastRenderedPageBreak/>
-        <w:t>We have considered a lot of different articles but we decided the ones we have are to most correct and fitting for our proj</w:t>
-      </w:r>
-      <w:r>
-        <w:rPr>
-          <w:shd w:val="clear" w:color="auto" w:fill="FFFFFF"/>
-          <w:lang w:val="en-US"/>
-        </w:rPr>
-        <w:t>ect.</w:t>
-      </w:r>
     </w:p>
     <w:p>
       <w:pPr>
@@ -1809,6 +1993,20 @@
           <w:lang w:val="en-US"/>
         </w:rPr>
       </w:pPr>
+      <w:r>
+        <w:rPr>
+          <w:shd w:val="clear" w:color="auto" w:fill="FFFFFF"/>
+          <w:lang w:val="en-US"/>
+        </w:rPr>
+        <w:t>We have considered a lot of different articles but we decided the ones we have are to most correct and fitting for our proj</w:t>
+      </w:r>
+      <w:r>
+        <w:rPr>
+          <w:shd w:val="clear" w:color="auto" w:fill="FFFFFF"/>
+          <w:lang w:val="en-US"/>
+        </w:rPr>
+        <w:t>ect.</w:t>
+      </w:r>
     </w:p>
     <w:p>
       <w:pPr>
@@ -1818,28 +2016,6 @@
           <w:lang w:val="en-US"/>
         </w:rPr>
       </w:pPr>
-      <w:r>
-        <w:rPr>
-          <w:shd w:val="clear" w:color="auto" w:fill="FFFFFF"/>
-          <w:lang w:val="en-US"/>
-        </w:rPr>
-        <w:t>We discarded a lot of articles because they were not fitting for our project a</w:t>
-      </w:r>
-      <w:r>
-        <w:rPr>
-          <w:shd w:val="clear" w:color="auto" w:fill="FFFFFF"/>
-          <w:lang w:val="en-US"/>
-        </w:rPr>
-        <w:t>nd/or they were not good enough.</w:t>
-      </w:r>
-    </w:p>
-    <w:p>
-      <w:pPr>
-        <w:rPr>
-          <w:shd w:val="clear" w:color="auto" w:fill="FFFFFF"/>
-          <w:lang w:val="en-US"/>
-        </w:rPr>
-      </w:pPr>
     </w:p>
     <w:p>
       <w:pPr>
@@ -1854,6 +2030,37 @@
           <w:shd w:val="clear" w:color="auto" w:fill="FFFFFF"/>
           <w:lang w:val="en-US"/>
         </w:rPr>
+        <w:t>We discarded a lot of articles because they were not fitting for our project a</w:t>
+      </w:r>
+      <w:r>
+        <w:rPr>
+          <w:shd w:val="clear" w:color="auto" w:fill="FFFFFF"/>
+          <w:lang w:val="en-US"/>
+        </w:rPr>
+        <w:t>nd/or they were not good enough.</w:t>
+      </w:r>
+    </w:p>
+    <w:p>
+      <w:pPr>
+        <w:rPr>
+          <w:shd w:val="clear" w:color="auto" w:fill="FFFFFF"/>
+          <w:lang w:val="en-US"/>
+        </w:rPr>
+      </w:pPr>
+    </w:p>
+    <w:p>
+      <w:pPr>
+        <w:rPr>
+          <w:rFonts w:eastAsiaTheme="majorEastAsia" w:cstheme="majorBidi"/>
+          <w:szCs w:val="26"/>
+          <w:lang w:val="en-US"/>
+        </w:rPr>
+      </w:pPr>
+      <w:r>
+        <w:rPr>
+          <w:shd w:val="clear" w:color="auto" w:fill="FFFFFF"/>
+          <w:lang w:val="en-US"/>
+        </w:rPr>
         <w:t>The conclusion from the articles is that this project is very i</w:t>
       </w:r>
       <w:r>
@@ -1905,8 +2112,6 @@
         </w:rPr>
         <w:t>ld be a standard in some things.</w:t>
       </w:r>
-      <w:bookmarkStart w:id="6" w:name="_GoBack"/>
-      <w:bookmarkEnd w:id="6"/>
     </w:p>
     <w:p>
       <w:pPr>
@@ -2480,6 +2685,7 @@
     <w:sectPr>
       <w:pgSz w:w="11906" w:h="16838"/>
       <w:pgMar w:top="1417" w:right="1417" w:bottom="1417" w:left="1417" w:header="708" w:footer="708" w:gutter="0"/>
+      <w:pgNumType w:start="3"/>
       <w:cols w:space="708"/>
       <w:docGrid w:linePitch="360"/>
     </w:sectPr>
@@ -2643,6 +2849,119 @@
 <file path=word/numbering.xml><?xml version="1.0" encoding="utf-8"?>
 <w:numbering xmlns:wpc="http://schemas.microsoft.com/office/word/2010/wordprocessingCanvas" xmlns:mc="http://schemas.openxmlformats.org/markup-compatibility/2006" xmlns:o="urn:schemas-microsoft-com:office:office" xmlns:r="http://schemas.openxmlformats.org/officeDocument/2006/relationships" xmlns:m="http://schemas.openxmlformats.org/officeDocument/2006/math" xmlns:v="urn:schemas-microsoft-com:vml" xmlns:wp14="http://schemas.microsoft.com/office/word/2010/wordprocessingDrawing" xmlns:wp="http://schemas.openxmlformats.org/drawingml/2006/wordprocessingDrawing" xmlns:w10="urn:schemas-microsoft-com:office:word" xmlns:w="http://schemas.openxmlformats.org/wordprocessingml/2006/main" xmlns:w14="http://schemas.microsoft.com/office/word/2010/wordml" xmlns:wpg="http://schemas.microsoft.com/office/word/2010/wordprocessingGroup" xmlns:wpi="http://schemas.microsoft.com/office/word/2010/wordprocessingInk" xmlns:wne="http://schemas.microsoft.com/office/word/2006/wordml" xmlns:wps="http://schemas.microsoft.com/office/word/2010/wordprocessingShape" mc:Ignorable="w14 wp14">
   <w:abstractNum w:abstractNumId="0">
+    <w:nsid w:val="1590690E"/>
+    <w:multiLevelType w:val="hybridMultilevel"/>
+    <w:tmpl w:val="2F6A8450"/>
+    <w:lvl w:ilvl="0" w:tplc="041D0001">
+      <w:start w:val="1"/>
+      <w:numFmt w:val="bullet"/>
+      <w:lvlText w:val=""/>
+      <w:lvlJc w:val="left"/>
+      <w:pPr>
+        <w:ind w:left="720" w:hanging="360"/>
+      </w:pPr>
+      <w:rPr>
+        <w:rFonts w:ascii="Symbol" w:hAnsi="Symbol" w:hint="default"/>
+      </w:rPr>
+    </w:lvl>
+    <w:lvl w:ilvl="1" w:tplc="041D0003" w:tentative="1">
+      <w:start w:val="1"/>
+      <w:numFmt w:val="bullet"/>
+      <w:lvlText w:val="o"/>
+      <w:lvlJc w:val="left"/>
+      <w:pPr>
+        <w:ind w:left="1440" w:hanging="360"/>
+      </w:pPr>
+      <w:rPr>
+        <w:rFonts w:ascii="Courier New" w:hAnsi="Courier New" w:cs="Courier New" w:hint="default"/>
+      </w:rPr>
+    </w:lvl>
+    <w:lvl w:ilvl="2" w:tplc="041D0005" w:tentative="1">
+      <w:start w:val="1"/>
+      <w:numFmt w:val="bullet"/>
+      <w:lvlText w:val=""/>
+      <w:lvlJc w:val="left"/>
+      <w:pPr>
+        <w:ind w:left="2160" w:hanging="360"/>
+      </w:pPr>
+      <w:rPr>
+        <w:rFonts w:ascii="Wingdings" w:hAnsi="Wingdings" w:hint="default"/>
+      </w:rPr>
+    </w:lvl>
+    <w:lvl w:ilvl="3" w:tplc="041D0001" w:tentative="1">
+      <w:start w:val="1"/>
+      <w:numFmt w:val="bullet"/>
+      <w:lvlText w:val=""/>
+      <w:lvlJc w:val="left"/>
+      <w:pPr>
+        <w:ind w:left="2880" w:hanging="360"/>
+      </w:pPr>
+      <w:rPr>
+        <w:rFonts w:ascii="Symbol" w:hAnsi="Symbol" w:hint="default"/>
+      </w:rPr>
+    </w:lvl>
+    <w:lvl w:ilvl="4" w:tplc="041D0003" w:tentative="1">
+      <w:start w:val="1"/>
+      <w:numFmt w:val="bullet"/>
+      <w:lvlText w:val="o"/>
+      <w:lvlJc w:val="left"/>
+      <w:pPr>
+        <w:ind w:left="3600" w:hanging="360"/>
+      </w:pPr>
+      <w:rPr>
+        <w:rFonts w:ascii="Courier New" w:hAnsi="Courier New" w:cs="Courier New" w:hint="default"/>
+      </w:rPr>
+    </w:lvl>
+    <w:lvl w:ilvl="5" w:tplc="041D0005" w:tentative="1">
+      <w:start w:val="1"/>
+      <w:numFmt w:val="bullet"/>
+      <w:lvlText w:val=""/>
+      <w:lvlJc w:val="left"/>
+      <w:pPr>
+        <w:ind w:left="4320" w:hanging="360"/>
+      </w:pPr>
+      <w:rPr>
+        <w:rFonts w:ascii="Wingdings" w:hAnsi="Wingdings" w:hint="default"/>
+      </w:rPr>
+    </w:lvl>
+    <w:lvl w:ilvl="6" w:tplc="041D0001" w:tentative="1">
+      <w:start w:val="1"/>
+      <w:numFmt w:val="bullet"/>
+      <w:lvlText w:val=""/>
+      <w:lvlJc w:val="left"/>
+      <w:pPr>
+        <w:ind w:left="5040" w:hanging="360"/>
+      </w:pPr>
+      <w:rPr>
+        <w:rFonts w:ascii="Symbol" w:hAnsi="Symbol" w:hint="default"/>
+      </w:rPr>
+    </w:lvl>
+    <w:lvl w:ilvl="7" w:tplc="041D0003" w:tentative="1">
+      <w:start w:val="1"/>
+      <w:numFmt w:val="bullet"/>
+      <w:lvlText w:val="o"/>
+      <w:lvlJc w:val="left"/>
+      <w:pPr>
+        <w:ind w:left="5760" w:hanging="360"/>
+      </w:pPr>
+      <w:rPr>
+        <w:rFonts w:ascii="Courier New" w:hAnsi="Courier New" w:cs="Courier New" w:hint="default"/>
+      </w:rPr>
+    </w:lvl>
+    <w:lvl w:ilvl="8" w:tplc="041D0005" w:tentative="1">
+      <w:start w:val="1"/>
+      <w:numFmt w:val="bullet"/>
+      <w:lvlText w:val=""/>
+      <w:lvlJc w:val="left"/>
+      <w:pPr>
+        <w:ind w:left="6480" w:hanging="360"/>
+      </w:pPr>
+      <w:rPr>
+        <w:rFonts w:ascii="Wingdings" w:hAnsi="Wingdings" w:hint="default"/>
+      </w:rPr>
+    </w:lvl>
+  </w:abstractNum>
+  <w:abstractNum w:abstractNumId="1">
     <w:nsid w:val="16DA5B3B"/>
     <w:multiLevelType w:val="multilevel"/>
     <w:tmpl w:val="3AE27A7A"/>
@@ -2791,7 +3110,7 @@
       </w:rPr>
     </w:lvl>
   </w:abstractNum>
-  <w:abstractNum w:abstractNumId="1">
+  <w:abstractNum w:abstractNumId="2">
     <w:nsid w:val="1C6C161E"/>
     <w:multiLevelType w:val="hybridMultilevel"/>
     <w:tmpl w:val="57F237A0"/>
@@ -2877,7 +3196,7 @@
       </w:pPr>
     </w:lvl>
   </w:abstractNum>
-  <w:abstractNum w:abstractNumId="2">
+  <w:abstractNum w:abstractNumId="3">
     <w:nsid w:val="244762E8"/>
     <w:multiLevelType w:val="hybridMultilevel"/>
     <w:tmpl w:val="982C5EC2"/>
@@ -2967,7 +3286,7 @@
       </w:pPr>
     </w:lvl>
   </w:abstractNum>
-  <w:abstractNum w:abstractNumId="3">
+  <w:abstractNum w:abstractNumId="4">
     <w:nsid w:val="288A6229"/>
     <w:multiLevelType w:val="multilevel"/>
     <w:tmpl w:val="68B45F5E"/>
@@ -3088,7 +3407,120 @@
       </w:rPr>
     </w:lvl>
   </w:abstractNum>
-  <w:abstractNum w:abstractNumId="4">
+  <w:abstractNum w:abstractNumId="5">
+    <w:nsid w:val="331155A5"/>
+    <w:multiLevelType w:val="hybridMultilevel"/>
+    <w:tmpl w:val="AC642CA4"/>
+    <w:lvl w:ilvl="0" w:tplc="041D0001">
+      <w:start w:val="1"/>
+      <w:numFmt w:val="bullet"/>
+      <w:lvlText w:val=""/>
+      <w:lvlJc w:val="left"/>
+      <w:pPr>
+        <w:ind w:left="720" w:hanging="360"/>
+      </w:pPr>
+      <w:rPr>
+        <w:rFonts w:ascii="Symbol" w:hAnsi="Symbol" w:hint="default"/>
+      </w:rPr>
+    </w:lvl>
+    <w:lvl w:ilvl="1" w:tplc="041D0003" w:tentative="1">
+      <w:start w:val="1"/>
+      <w:numFmt w:val="bullet"/>
+      <w:lvlText w:val="o"/>
+      <w:lvlJc w:val="left"/>
+      <w:pPr>
+        <w:ind w:left="1440" w:hanging="360"/>
+      </w:pPr>
+      <w:rPr>
+        <w:rFonts w:ascii="Courier New" w:hAnsi="Courier New" w:cs="Courier New" w:hint="default"/>
+      </w:rPr>
+    </w:lvl>
+    <w:lvl w:ilvl="2" w:tplc="041D0005" w:tentative="1">
+      <w:start w:val="1"/>
+      <w:numFmt w:val="bullet"/>
+      <w:lvlText w:val=""/>
+      <w:lvlJc w:val="left"/>
+      <w:pPr>
+        <w:ind w:left="2160" w:hanging="360"/>
+      </w:pPr>
+      <w:rPr>
+        <w:rFonts w:ascii="Wingdings" w:hAnsi="Wingdings" w:hint="default"/>
+      </w:rPr>
+    </w:lvl>
+    <w:lvl w:ilvl="3" w:tplc="041D0001" w:tentative="1">
+      <w:start w:val="1"/>
+      <w:numFmt w:val="bullet"/>
+      <w:lvlText w:val=""/>
+      <w:lvlJc w:val="left"/>
+      <w:pPr>
+        <w:ind w:left="2880" w:hanging="360"/>
+      </w:pPr>
+      <w:rPr>
+        <w:rFonts w:ascii="Symbol" w:hAnsi="Symbol" w:hint="default"/>
+      </w:rPr>
+    </w:lvl>
+    <w:lvl w:ilvl="4" w:tplc="041D0003" w:tentative="1">
+      <w:start w:val="1"/>
+      <w:numFmt w:val="bullet"/>
+      <w:lvlText w:val="o"/>
+      <w:lvlJc w:val="left"/>
+      <w:pPr>
+        <w:ind w:left="3600" w:hanging="360"/>
+      </w:pPr>
+      <w:rPr>
+        <w:rFonts w:ascii="Courier New" w:hAnsi="Courier New" w:cs="Courier New" w:hint="default"/>
+      </w:rPr>
+    </w:lvl>
+    <w:lvl w:ilvl="5" w:tplc="041D0005" w:tentative="1">
+      <w:start w:val="1"/>
+      <w:numFmt w:val="bullet"/>
+      <w:lvlText w:val=""/>
+      <w:lvlJc w:val="left"/>
+      <w:pPr>
+        <w:ind w:left="4320" w:hanging="360"/>
+      </w:pPr>
+      <w:rPr>
+        <w:rFonts w:ascii="Wingdings" w:hAnsi="Wingdings" w:hint="default"/>
+      </w:rPr>
+    </w:lvl>
+    <w:lvl w:ilvl="6" w:tplc="041D0001" w:tentative="1">
+      <w:start w:val="1"/>
+      <w:numFmt w:val="bullet"/>
+      <w:lvlText w:val=""/>
+      <w:lvlJc w:val="left"/>
+      <w:pPr>
+        <w:ind w:left="5040" w:hanging="360"/>
+      </w:pPr>
+      <w:rPr>
+        <w:rFonts w:ascii="Symbol" w:hAnsi="Symbol" w:hint="default"/>
+      </w:rPr>
+    </w:lvl>
+    <w:lvl w:ilvl="7" w:tplc="041D0003" w:tentative="1">
+      <w:start w:val="1"/>
+      <w:numFmt w:val="bullet"/>
+      <w:lvlText w:val="o"/>
+      <w:lvlJc w:val="left"/>
+      <w:pPr>
+        <w:ind w:left="5760" w:hanging="360"/>
+      </w:pPr>
+      <w:rPr>
+        <w:rFonts w:ascii="Courier New" w:hAnsi="Courier New" w:cs="Courier New" w:hint="default"/>
+      </w:rPr>
+    </w:lvl>
+    <w:lvl w:ilvl="8" w:tplc="041D0005" w:tentative="1">
+      <w:start w:val="1"/>
+      <w:numFmt w:val="bullet"/>
+      <w:lvlText w:val=""/>
+      <w:lvlJc w:val="left"/>
+      <w:pPr>
+        <w:ind w:left="6480" w:hanging="360"/>
+      </w:pPr>
+      <w:rPr>
+        <w:rFonts w:ascii="Wingdings" w:hAnsi="Wingdings" w:hint="default"/>
+      </w:rPr>
+    </w:lvl>
+  </w:abstractNum>
+  <w:abstractNum w:abstractNumId="6">
     <w:nsid w:val="4B7E7765"/>
     <w:multiLevelType w:val="multilevel"/>
     <w:tmpl w:val="041D0025"/>
@@ -3210,7 +3642,7 @@
       </w:rPr>
     </w:lvl>
   </w:abstractNum>
-  <w:abstractNum w:abstractNumId="5">
+  <w:abstractNum w:abstractNumId="7">
     <w:nsid w:val="78120D2E"/>
     <w:multiLevelType w:val="multilevel"/>
     <w:tmpl w:val="A2ECEB0E"/>
@@ -3332,7 +3764,7 @@
       </w:rPr>
     </w:lvl>
   </w:abstractNum>
-  <w:abstractNum w:abstractNumId="6">
+  <w:abstractNum w:abstractNumId="8">
     <w:nsid w:val="7E9B41F0"/>
     <w:multiLevelType w:val="hybridMultilevel"/>
     <w:tmpl w:val="93BADB72"/>
@@ -3419,25 +3851,31 @@
     </w:lvl>
   </w:abstractNum>
   <w:num w:numId="1">
+    <w:abstractNumId w:val="1"/>
+  </w:num>
+  <w:num w:numId="2">
+    <w:abstractNumId w:val="8"/>
+  </w:num>
+  <w:num w:numId="3">
+    <w:abstractNumId w:val="2"/>
+  </w:num>
+  <w:num w:numId="4">
+    <w:abstractNumId w:val="3"/>
+  </w:num>
+  <w:num w:numId="5">
+    <w:abstractNumId w:val="7"/>
+  </w:num>
+  <w:num w:numId="6">
+    <w:abstractNumId w:val="6"/>
+  </w:num>
+  <w:num w:numId="7">
+    <w:abstractNumId w:val="4"/>
+  </w:num>
+  <w:num w:numId="8">
     <w:abstractNumId w:val="0"/>
   </w:num>
-  <w:num w:numId="2">
-    <w:abstractNumId w:val="6"/>
-  </w:num>
-  <w:num w:numId="3">
-    <w:abstractNumId w:val="1"/>
-  </w:num>
-  <w:num w:numId="4">
-    <w:abstractNumId w:val="2"/>
-  </w:num>
-  <w:num w:numId="5">
+  <w:num w:numId="9">
     <w:abstractNumId w:val="5"/>
-  </w:num>
-  <w:num w:numId="6">
-    <w:abstractNumId w:val="4"/>
-  </w:num>
-  <w:num w:numId="7">
-    <w:abstractNumId w:val="3"/>
   </w:num>
 </w:numbering>
 </file>
@@ -5683,7 +6121,7 @@
   <a:extraClrSchemeLst/>
   <a:extLst>
     <a:ext uri="{05A4C25C-085E-4340-85A3-A5531E510DB2}">
-      <thm15:themeFamily xmlns="" xmlns:thm15="http://schemas.microsoft.com/office/thememl/2012/main" name="Office Theme" id="{62F939B6-93AF-4DB8-9C6B-D6C7DFDC589F}" vid="{4A3C46E8-61CC-4603-A589-7422A47A8E4A}"/>
+      <thm15:themeFamily xmlns:thm15="http://schemas.microsoft.com/office/thememl/2012/main" xmlns="" name="Office Theme" id="{62F939B6-93AF-4DB8-9C6B-D6C7DFDC589F}" vid="{4A3C46E8-61CC-4603-A589-7422A47A8E4A}"/>
     </a:ext>
   </a:extLst>
 </a:theme>
@@ -5779,7 +6217,7 @@
 </file>
 
 <file path=customXml/itemProps1.xml><?xml version="1.0" encoding="utf-8"?>
-<ds:datastoreItem xmlns:ds="http://schemas.openxmlformats.org/officeDocument/2006/customXml" ds:itemID="{E4F0D794-0197-4E10-96E3-4D15F9F5F567}">
+<ds:datastoreItem xmlns:ds="http://schemas.openxmlformats.org/officeDocument/2006/customXml" ds:itemID="{8993CBA5-1157-4C8D-AE48-48E7DD5E99A1}">
   <ds:schemaRefs>
     <ds:schemaRef ds:uri="http://schemas.openxmlformats.org/officeDocument/2006/bibliography"/>
   </ds:schemaRefs>

</xml_diff>

<commit_message>
Project plan V 1.2
</commit_message>
<xml_diff>
--- a/Project Plan.docx
+++ b/Project Plan.docx
@@ -132,16 +132,8 @@
         <w:rPr>
           <w:lang w:val="en-US"/>
         </w:rPr>
-        <w:t xml:space="preserve"> Jonas </w:t>
-      </w:r>
-      <w:proofErr w:type="spellStart"/>
-      <w:r>
-        <w:rPr>
-          <w:lang w:val="en-US"/>
-        </w:rPr>
-        <w:t>Karlsson</w:t>
-      </w:r>
-      <w:proofErr w:type="spellEnd"/>
+        <w:t xml:space="preserve"> Jonas Karlsson</w:t>
+      </w:r>
     </w:p>
     <w:p>
       <w:pPr>
@@ -1285,131 +1277,103 @@
         <w:rPr>
           <w:lang w:val="en-US"/>
         </w:rPr>
-        <w:t xml:space="preserve">This project will cover a small area of voice recognition using an </w:t>
+        <w:t>This project will cover a small area of voice recognition using an Arduino board called atmega328p</w:t>
+      </w:r>
+      <w:r>
+        <w:rPr>
+          <w:lang w:val="en-US"/>
+        </w:rPr>
+        <w:t>,</w:t>
+      </w:r>
+      <w:r>
+        <w:rPr>
+          <w:lang w:val="en-US"/>
+        </w:rPr>
+        <w:t xml:space="preserve"> (</w:t>
       </w:r>
       <w:proofErr w:type="spellStart"/>
       <w:r>
         <w:rPr>
           <w:lang w:val="en-US"/>
         </w:rPr>
-        <w:t>Arduino</w:t>
+        <w:t>referens</w:t>
       </w:r>
       <w:proofErr w:type="spellEnd"/>
       <w:r>
         <w:rPr>
           <w:lang w:val="en-US"/>
         </w:rPr>
-        <w:t xml:space="preserve"> board called atmega328p</w:t>
-      </w:r>
-      <w:r>
-        <w:rPr>
-          <w:lang w:val="en-US"/>
-        </w:rPr>
-        <w:t>,</w:t>
-      </w:r>
-      <w:r>
-        <w:rPr>
-          <w:lang w:val="en-US"/>
-        </w:rPr>
-        <w:t xml:space="preserve"> (</w:t>
+        <w:t xml:space="preserve"> </w:t>
       </w:r>
       <w:proofErr w:type="spellStart"/>
       <w:r>
         <w:rPr>
           <w:lang w:val="en-US"/>
         </w:rPr>
-        <w:t>referens</w:t>
+        <w:t>på</w:t>
       </w:r>
       <w:proofErr w:type="spellEnd"/>
       <w:r>
         <w:rPr>
           <w:lang w:val="en-US"/>
         </w:rPr>
+        <w:t xml:space="preserve"> ATmega328p)</w:t>
+      </w:r>
+      <w:r>
+        <w:rPr>
+          <w:lang w:val="en-US"/>
+        </w:rPr>
+        <w:t xml:space="preserve"> a mobile phone with a voice recognition software application that will compare your command with a local database. Depending on the command given to the database an “Id” will be sent to the Arduino via Bluetooth telling the atmega328p which light that shall be lit.</w:t>
+      </w:r>
+      <w:r>
+        <w:rPr>
+          <w:lang w:val="en-US"/>
+        </w:rPr>
+        <w:t xml:space="preserve"> This is only the first step towards bigger ambitions like creating a robot in medicine that is fully automatic and capable of understanding your problems through voice recognition. </w:t>
+      </w:r>
+    </w:p>
+    <w:p>
+      <w:pPr>
+        <w:rPr>
+          <w:lang w:val="en-US"/>
+        </w:rPr>
+      </w:pPr>
+      <w:r>
+        <w:rPr>
+          <w:lang w:val="en-US"/>
+        </w:rPr>
+        <w:t>The project is only the tip of the iceberg</w:t>
+      </w:r>
+      <w:r>
+        <w:rPr>
+          <w:lang w:val="en-US"/>
+        </w:rPr>
+        <w:t xml:space="preserve"> because the area of voice recognition is very big and still</w:t>
+      </w:r>
+      <w:r>
+        <w:rPr>
+          <w:lang w:val="en-US"/>
+        </w:rPr>
+        <w:t xml:space="preserve"> in</w:t>
+      </w:r>
+      <w:r>
+        <w:rPr>
+          <w:lang w:val="en-US"/>
+        </w:rPr>
+        <w:t xml:space="preserve"> full development.</w:t>
+      </w:r>
+      <w:r>
+        <w:rPr>
+          <w:lang w:val="en-US"/>
+        </w:rPr>
         <w:t xml:space="preserve"> </w:t>
       </w:r>
-      <w:proofErr w:type="spellStart"/>
-      <w:r>
-        <w:rPr>
-          <w:lang w:val="en-US"/>
-        </w:rPr>
-        <w:t>på</w:t>
-      </w:r>
-      <w:proofErr w:type="spellEnd"/>
-      <w:r>
-        <w:rPr>
-          <w:lang w:val="en-US"/>
-        </w:rPr>
-        <w:t xml:space="preserve"> ATmega328p)</w:t>
-      </w:r>
-      <w:r>
-        <w:rPr>
-          <w:lang w:val="en-US"/>
-        </w:rPr>
-        <w:t xml:space="preserve"> a mobile phone with a voice recognition software application that will compare your command with a local database. Depending on the command given to the database an “Id” will be sent to the </w:t>
-      </w:r>
-      <w:proofErr w:type="spellStart"/>
-      <w:r>
-        <w:rPr>
-          <w:lang w:val="en-US"/>
-        </w:rPr>
-        <w:t>Arduino</w:t>
-      </w:r>
-      <w:proofErr w:type="spellEnd"/>
-      <w:r>
-        <w:rPr>
-          <w:lang w:val="en-US"/>
-        </w:rPr>
-        <w:t xml:space="preserve"> via Bluetooth telling the atmega328p which light that shall be lit.</w:t>
-      </w:r>
-      <w:r>
-        <w:rPr>
-          <w:lang w:val="en-US"/>
-        </w:rPr>
-        <w:t xml:space="preserve"> This is only the first step towards bigger ambitions like creating a robot in medicine that is fully automatic and capable of understanding your problems through voice recognition. </w:t>
-      </w:r>
-    </w:p>
-    <w:p>
-      <w:pPr>
-        <w:rPr>
-          <w:lang w:val="en-US"/>
-        </w:rPr>
-      </w:pPr>
-      <w:r>
-        <w:rPr>
-          <w:lang w:val="en-US"/>
-        </w:rPr>
-        <w:t>The project is only the tip of the iceberg</w:t>
-      </w:r>
-      <w:r>
-        <w:rPr>
-          <w:lang w:val="en-US"/>
-        </w:rPr>
-        <w:t xml:space="preserve"> because the area of voice recognition is very big and still</w:t>
-      </w:r>
-      <w:r>
-        <w:rPr>
-          <w:lang w:val="en-US"/>
-        </w:rPr>
-        <w:t xml:space="preserve"> in</w:t>
-      </w:r>
-      <w:r>
-        <w:rPr>
-          <w:lang w:val="en-US"/>
-        </w:rPr>
-        <w:t xml:space="preserve"> full development.</w:t>
-      </w:r>
       <w:r>
         <w:rPr>
           <w:lang w:val="en-US"/>
         </w:rPr>
         <w:t xml:space="preserve"> </w:t>
       </w:r>
-      <w:r>
-        <w:rPr>
-          <w:lang w:val="en-US"/>
-        </w:rPr>
-        <w:t xml:space="preserve"> </w:t>
-      </w:r>
     </w:p>
     <w:p>
       <w:pPr>
@@ -1429,7 +1393,6 @@
         </w:rPr>
         <w:t xml:space="preserve"> will be the scientific </w:t>
       </w:r>
-      <w:proofErr w:type="gramStart"/>
       <w:r>
         <w:rPr>
           <w:lang w:val="en-US"/>
@@ -1440,9 +1403,8 @@
         <w:rPr>
           <w:lang w:val="en-US"/>
         </w:rPr>
-        <w:t xml:space="preserve"> that was</w:t>
-      </w:r>
-      <w:proofErr w:type="gramEnd"/>
+        <w:t xml:space="preserve"> that were</w:t>
+      </w:r>
       <w:r>
         <w:rPr>
           <w:lang w:val="en-US"/>
@@ -1617,7 +1579,30 @@
         </w:rPr>
       </w:pPr>
       <w:r>
-        <w:t xml:space="preserve">One limitation of this project is time because this project was only given one month of work. </w:t>
+        <w:rPr>
+          <w:lang w:val="en-US"/>
+        </w:rPr>
+        <w:t>One limitation of this project is time</w:t>
+      </w:r>
+      <w:r>
+        <w:rPr>
+          <w:lang w:val="en-US"/>
+        </w:rPr>
+        <w:t>. T</w:t>
+      </w:r>
+      <w:bookmarkStart w:id="4" w:name="_GoBack"/>
+      <w:bookmarkEnd w:id="4"/>
+      <w:r>
+        <w:rPr>
+          <w:lang w:val="en-US"/>
+        </w:rPr>
+        <w:t>his is because the</w:t>
+      </w:r>
+      <w:r>
+        <w:rPr>
+          <w:lang w:val="en-US"/>
+        </w:rPr>
+        <w:t xml:space="preserve"> project was only given one month of work. </w:t>
       </w:r>
       <w:r>
         <w:rPr>
@@ -1625,47 +1610,194 @@
         </w:rPr>
         <w:t xml:space="preserve">Another limitation to this project is the </w:t>
       </w:r>
+      <w:r>
+        <w:rPr>
+          <w:lang w:val="en-US"/>
+        </w:rPr>
+        <w:t>budget</w:t>
+      </w:r>
+      <w:r>
+        <w:rPr>
+          <w:lang w:val="en-US"/>
+        </w:rPr>
+        <w:t xml:space="preserve"> this is </w:t>
+      </w:r>
+      <w:r>
+        <w:rPr>
+          <w:lang w:val="en-US"/>
+        </w:rPr>
+        <w:t>because</w:t>
+      </w:r>
+      <w:r>
+        <w:rPr>
+          <w:lang w:val="en-US"/>
+        </w:rPr>
+        <w:t xml:space="preserve"> the time limit was so short </w:t>
+      </w:r>
+      <w:r>
+        <w:rPr>
+          <w:lang w:val="en-US"/>
+        </w:rPr>
+        <w:t xml:space="preserve">and not enough resources was provided to make something bigger and more advanced. </w:t>
+      </w:r>
+    </w:p>
+    <w:p>
+      <w:r>
+        <w:rPr>
+          <w:lang w:val="en-US"/>
+        </w:rPr>
+        <w:t xml:space="preserve">(Martin </w:t>
+      </w:r>
       <w:proofErr w:type="spellStart"/>
       <w:r>
         <w:rPr>
           <w:lang w:val="en-US"/>
         </w:rPr>
-        <w:t>budjet</w:t>
+        <w:t>lägg</w:t>
       </w:r>
       <w:proofErr w:type="spellEnd"/>
       <w:r>
         <w:rPr>
           <w:lang w:val="en-US"/>
         </w:rPr>
-        <w:t xml:space="preserve"> this is </w:t>
+        <w:t xml:space="preserve"> till din </w:t>
       </w:r>
       <w:proofErr w:type="spellStart"/>
       <w:r>
         <w:rPr>
           <w:lang w:val="en-US"/>
         </w:rPr>
-        <w:t>becuase</w:t>
+        <w:t>artikel</w:t>
       </w:r>
       <w:proofErr w:type="spellEnd"/>
       <w:r>
         <w:rPr>
           <w:lang w:val="en-US"/>
         </w:rPr>
-        <w:t xml:space="preserve"> the time limit was so short </w:t>
-      </w:r>
-      <w:r>
-        <w:rPr>
-          <w:lang w:val="en-US"/>
-        </w:rPr>
-        <w:t xml:space="preserve">and not enough resources was provided to make something bigger and more advanced. </w:t>
-      </w:r>
-    </w:p>
-    <w:p>
-      <w:r>
-        <w:t>(Martin lägg till din artikel som du hittade om en board som va bättr</w:t>
-      </w:r>
-      <w:r>
-        <w:t>e än våran angående voice recognition</w:t>
+        <w:t xml:space="preserve"> </w:t>
+      </w:r>
+      <w:proofErr w:type="spellStart"/>
+      <w:r>
+        <w:rPr>
+          <w:lang w:val="en-US"/>
+        </w:rPr>
+        <w:t>som</w:t>
+      </w:r>
+      <w:proofErr w:type="spellEnd"/>
+      <w:r>
+        <w:rPr>
+          <w:lang w:val="en-US"/>
+        </w:rPr>
+        <w:t xml:space="preserve"> du </w:t>
+      </w:r>
+      <w:proofErr w:type="spellStart"/>
+      <w:r>
+        <w:rPr>
+          <w:lang w:val="en-US"/>
+        </w:rPr>
+        <w:t>hittade</w:t>
+      </w:r>
+      <w:proofErr w:type="spellEnd"/>
+      <w:r>
+        <w:rPr>
+          <w:lang w:val="en-US"/>
+        </w:rPr>
+        <w:t xml:space="preserve"> </w:t>
+      </w:r>
+      <w:proofErr w:type="gramStart"/>
+      <w:r>
+        <w:rPr>
+          <w:lang w:val="en-US"/>
+        </w:rPr>
+        <w:t>om</w:t>
+      </w:r>
+      <w:proofErr w:type="gramEnd"/>
+      <w:r>
+        <w:rPr>
+          <w:lang w:val="en-US"/>
+        </w:rPr>
+        <w:t xml:space="preserve"> </w:t>
+      </w:r>
+      <w:proofErr w:type="spellStart"/>
+      <w:r>
+        <w:rPr>
+          <w:lang w:val="en-US"/>
+        </w:rPr>
+        <w:t>en</w:t>
+      </w:r>
+      <w:proofErr w:type="spellEnd"/>
+      <w:r>
+        <w:rPr>
+          <w:lang w:val="en-US"/>
+        </w:rPr>
+        <w:t xml:space="preserve"> board </w:t>
+      </w:r>
+      <w:proofErr w:type="spellStart"/>
+      <w:r>
+        <w:rPr>
+          <w:lang w:val="en-US"/>
+        </w:rPr>
+        <w:t>som</w:t>
+      </w:r>
+      <w:proofErr w:type="spellEnd"/>
+      <w:r>
+        <w:rPr>
+          <w:lang w:val="en-US"/>
+        </w:rPr>
+        <w:t xml:space="preserve"> </w:t>
+      </w:r>
+      <w:proofErr w:type="spellStart"/>
+      <w:r>
+        <w:rPr>
+          <w:lang w:val="en-US"/>
+        </w:rPr>
+        <w:t>va</w:t>
+      </w:r>
+      <w:proofErr w:type="spellEnd"/>
+      <w:r>
+        <w:rPr>
+          <w:lang w:val="en-US"/>
+        </w:rPr>
+        <w:t xml:space="preserve"> </w:t>
+      </w:r>
+      <w:proofErr w:type="spellStart"/>
+      <w:r>
+        <w:rPr>
+          <w:lang w:val="en-US"/>
+        </w:rPr>
+        <w:t>bättre</w:t>
+      </w:r>
+      <w:proofErr w:type="spellEnd"/>
+      <w:r>
+        <w:rPr>
+          <w:lang w:val="en-US"/>
+        </w:rPr>
+        <w:t xml:space="preserve"> </w:t>
+      </w:r>
+      <w:proofErr w:type="spellStart"/>
+      <w:r>
+        <w:rPr>
+          <w:lang w:val="en-US"/>
+        </w:rPr>
+        <w:t>än</w:t>
+      </w:r>
+      <w:proofErr w:type="spellEnd"/>
+      <w:r>
+        <w:rPr>
+          <w:lang w:val="en-US"/>
+        </w:rPr>
+        <w:t xml:space="preserve"> </w:t>
+      </w:r>
+      <w:proofErr w:type="spellStart"/>
+      <w:r>
+        <w:rPr>
+          <w:lang w:val="en-US"/>
+        </w:rPr>
+        <w:t>våra</w:t>
+      </w:r>
+      <w:proofErr w:type="spellEnd"/>
+      <w:r>
+        <w:t>n angående voice recognition</w:t>
       </w:r>
       <w:r>
         <w:t>)</w:t>
@@ -1676,22 +1808,22 @@
       <w:pPr>
         <w:pStyle w:val="Heading1"/>
       </w:pPr>
-      <w:bookmarkStart w:id="4" w:name="_Toc418441994"/>
+      <w:bookmarkStart w:id="5" w:name="_Toc418441994"/>
       <w:r>
         <w:t>Method</w:t>
       </w:r>
-      <w:bookmarkEnd w:id="4"/>
+      <w:bookmarkEnd w:id="5"/>
     </w:p>
     <w:p/>
     <w:p>
       <w:pPr>
         <w:pStyle w:val="Heading2"/>
       </w:pPr>
-      <w:bookmarkStart w:id="5" w:name="_Toc418441995"/>
+      <w:bookmarkStart w:id="6" w:name="_Toc418441995"/>
       <w:r>
         <w:t>Literature review</w:t>
       </w:r>
-      <w:bookmarkEnd w:id="5"/>
+      <w:bookmarkEnd w:id="6"/>
     </w:p>
     <w:p>
       <w:pPr>
@@ -1938,8 +2070,6 @@
         </w:rPr>
         <w:t xml:space="preserve">search for something on Google. The article mentions a solution to everyday life for people that need a fast and easy way to interact with their phone when they might not have the possibility or time to reach it. </w:t>
       </w:r>
-      <w:bookmarkStart w:id="6" w:name="_GoBack"/>
-      <w:bookmarkEnd w:id="6"/>
     </w:p>
     <w:p>
       <w:pPr>
@@ -2145,34 +2275,103 @@
     <w:p>
       <w:pPr>
         <w:rPr>
+          <w:shd w:val="clear" w:color="auto" w:fill="FFFFFF"/>
+          <w:lang w:val="en-US"/>
+        </w:rPr>
+      </w:pPr>
+      <w:r>
+        <w:rPr>
+          <w:shd w:val="clear" w:color="auto" w:fill="FFFFFF"/>
+          <w:lang w:val="en-US"/>
+        </w:rPr>
+        <w:t>The product that will be complete after this project is not a complete pro</w:t>
+      </w:r>
+      <w:r>
+        <w:rPr>
+          <w:shd w:val="clear" w:color="auto" w:fill="FFFFFF"/>
+          <w:lang w:val="en-US"/>
+        </w:rPr>
+        <w:t>duct ready for use in real life</w:t>
+      </w:r>
+      <w:r>
+        <w:rPr>
+          <w:shd w:val="clear" w:color="auto" w:fill="FFFFFF"/>
+          <w:lang w:val="en-US"/>
+        </w:rPr>
+        <w:t>!</w:t>
+      </w:r>
+      <w:r>
+        <w:rPr>
+          <w:shd w:val="clear" w:color="auto" w:fill="FFFFFF"/>
+          <w:lang w:val="en-US"/>
+        </w:rPr>
+        <w:t xml:space="preserve"> This project in voice recognition is only the start of something that would be</w:t>
+      </w:r>
+      <w:r>
+        <w:rPr>
+          <w:shd w:val="clear" w:color="auto" w:fill="FFFFFF"/>
+          <w:lang w:val="en-US"/>
+        </w:rPr>
+        <w:t xml:space="preserve"> used in real life.</w:t>
+      </w:r>
+      <w:r>
+        <w:rPr>
+          <w:shd w:val="clear" w:color="auto" w:fill="FFFFFF"/>
+          <w:lang w:val="en-US"/>
+        </w:rPr>
+        <w:t xml:space="preserve"> </w:t>
+      </w:r>
+      <w:r>
+        <w:rPr>
+          <w:shd w:val="clear" w:color="auto" w:fill="FFFFFF"/>
+          <w:lang w:val="en-US"/>
+        </w:rPr>
+        <w:t>It is</w:t>
+      </w:r>
+      <w:r>
+        <w:rPr>
+          <w:shd w:val="clear" w:color="auto" w:fill="FFFFFF"/>
+          <w:lang w:val="en-US"/>
+        </w:rPr>
+        <w:t xml:space="preserve"> the skeleton for a bigger project that could be used in for example: Smart houses, medicine, cars, mobile phones</w:t>
+      </w:r>
+      <w:r>
+        <w:rPr>
+          <w:shd w:val="clear" w:color="auto" w:fill="FFFFFF"/>
+          <w:lang w:val="en-US"/>
+        </w:rPr>
+        <w:t>,</w:t>
+      </w:r>
+      <w:r>
+        <w:rPr>
+          <w:shd w:val="clear" w:color="auto" w:fill="FFFFFF"/>
+          <w:lang w:val="en-US"/>
+        </w:rPr>
+        <w:t xml:space="preserve"> etc. That makes this project only the start for</w:t>
+      </w:r>
+      <w:r>
+        <w:rPr>
+          <w:shd w:val="clear" w:color="auto" w:fill="FFFFFF"/>
+          <w:lang w:val="en-US"/>
+        </w:rPr>
+        <w:t xml:space="preserve"> </w:t>
+      </w:r>
+      <w:r>
+        <w:rPr>
+          <w:shd w:val="clear" w:color="auto" w:fill="FFFFFF"/>
+          <w:lang w:val="en-US"/>
+        </w:rPr>
+        <w:t>something that would be used in real life.</w:t>
+      </w:r>
+    </w:p>
+    <w:p>
+      <w:pPr>
+        <w:rPr>
           <w:rFonts w:eastAsiaTheme="majorEastAsia" w:cstheme="majorBidi"/>
           <w:szCs w:val="26"/>
           <w:lang w:val="en-US"/>
         </w:rPr>
       </w:pPr>
-      <w:r>
-        <w:rPr>
-          <w:shd w:val="clear" w:color="auto" w:fill="FFFFFF"/>
-          <w:lang w:val="en-US"/>
-        </w:rPr>
-        <w:t xml:space="preserve">The product that will be complete after this project is not a complete </w:t>
-      </w:r>
-      <w:proofErr w:type="gramStart"/>
-      <w:r>
-        <w:rPr>
-          <w:shd w:val="clear" w:color="auto" w:fill="FFFFFF"/>
-          <w:lang w:val="en-US"/>
-        </w:rPr>
-        <w:t>product,</w:t>
-      </w:r>
-      <w:proofErr w:type="gramEnd"/>
-      <w:r>
-        <w:rPr>
-          <w:shd w:val="clear" w:color="auto" w:fill="FFFFFF"/>
-          <w:lang w:val="en-US"/>
-        </w:rPr>
-        <w:t xml:space="preserve"> it only scratches the top of something huge! This project is kind of a start to a bigger project that could be used and be integrated in a lot of places.</w:t>
-      </w:r>
     </w:p>
     <w:p>
       <w:pPr>
@@ -2185,6 +2384,22 @@
     </w:p>
     <w:p>
       <w:pPr>
+        <w:pStyle w:val="Heading1"/>
+        <w:rPr>
+          <w:lang w:val="en-US"/>
+        </w:rPr>
+      </w:pPr>
+      <w:bookmarkStart w:id="8" w:name="_Toc418441997"/>
+      <w:r>
+        <w:rPr>
+          <w:lang w:val="en-US"/>
+        </w:rPr>
+        <w:t>Expected Results</w:t>
+      </w:r>
+      <w:bookmarkEnd w:id="8"/>
+    </w:p>
+    <w:p>
+      <w:pPr>
         <w:rPr>
           <w:rFonts w:eastAsiaTheme="majorEastAsia" w:cstheme="majorBidi"/>
           <w:szCs w:val="26"/>
@@ -2194,38 +2409,19 @@
     </w:p>
     <w:p>
       <w:pPr>
-        <w:pStyle w:val="Heading1"/>
-      </w:pPr>
-      <w:bookmarkStart w:id="8" w:name="_Toc418441997"/>
-      <w:r>
-        <w:t>Expected Results</w:t>
-      </w:r>
-      <w:bookmarkEnd w:id="8"/>
-    </w:p>
-    <w:p>
-      <w:pPr>
         <w:rPr>
           <w:rFonts w:eastAsiaTheme="majorEastAsia" w:cstheme="majorBidi"/>
           <w:szCs w:val="26"/>
           <w:lang w:val="en-US"/>
         </w:rPr>
       </w:pPr>
-    </w:p>
-    <w:p>
-      <w:pPr>
+      <w:r>
         <w:rPr>
           <w:rFonts w:eastAsiaTheme="majorEastAsia" w:cstheme="majorBidi"/>
           <w:szCs w:val="26"/>
           <w:lang w:val="en-US"/>
         </w:rPr>
-      </w:pPr>
-      <w:r>
-        <w:rPr>
-          <w:rFonts w:eastAsiaTheme="majorEastAsia" w:cstheme="majorBidi"/>
-          <w:szCs w:val="26"/>
-          <w:lang w:val="en-US"/>
-        </w:rPr>
-        <w:t xml:space="preserve">We expect to deliver a finished product that should be able to turn on and off lights depending on the voice command given. </w:t>
+        <w:t xml:space="preserve">The expected result from this project is there will be a functional and good working program, which will work well with voice recognition. It will also be able to turn on the right light depending on the given command, and store every given command in the database. </w:t>
       </w:r>
     </w:p>
     <w:p>
@@ -2273,39 +2469,7 @@
           <w:szCs w:val="26"/>
           <w:lang w:val="en-US"/>
         </w:rPr>
-        <w:t>It might be discriminating to some people with broad dialects</w:t>
-      </w:r>
-      <w:r>
-        <w:rPr>
-          <w:rFonts w:eastAsiaTheme="majorEastAsia" w:cstheme="majorBidi"/>
-          <w:szCs w:val="26"/>
-          <w:lang w:val="en-US"/>
-        </w:rPr>
-        <w:t xml:space="preserve"> and </w:t>
-      </w:r>
-      <w:r>
-        <w:rPr>
-          <w:rFonts w:eastAsiaTheme="majorEastAsia" w:cstheme="majorBidi"/>
-          <w:szCs w:val="26"/>
-          <w:lang w:val="en-US"/>
-        </w:rPr>
-        <w:t>accents</w:t>
-      </w:r>
-      <w:r>
-        <w:rPr>
-          <w:rFonts w:eastAsiaTheme="majorEastAsia" w:cstheme="majorBidi"/>
-          <w:szCs w:val="26"/>
-          <w:lang w:val="en-US"/>
-        </w:rPr>
-        <w:t xml:space="preserve">. </w:t>
-      </w:r>
-      <w:r>
-        <w:rPr>
-          <w:rFonts w:eastAsiaTheme="majorEastAsia" w:cstheme="majorBidi"/>
-          <w:szCs w:val="26"/>
-          <w:lang w:val="en-US"/>
-        </w:rPr>
-        <w:t xml:space="preserve">  </w:t>
+        <w:t xml:space="preserve">This project does not have any negative ethical aspects. This is because this project cannot do any harm to anyone, and cannot be discriminating in any way. </w:t>
       </w:r>
     </w:p>
     <w:p>
@@ -2395,6 +2559,7 @@
         <w:rPr>
           <w:noProof/>
         </w:rPr>
+        <w:lastRenderedPageBreak/>
         <w:t xml:space="preserve">Saume, D. L. &amp;. C., 2012. En undersökning av röststyrning för Android-enheter. </w:t>
       </w:r>
       <w:r>
@@ -2433,130 +2598,6 @@
         </w:rPr>
         <w:fldChar w:fldCharType="end"/>
       </w:r>
-    </w:p>
-    <w:p>
-      <w:pPr>
-        <w:rPr>
-          <w:rFonts w:eastAsiaTheme="majorEastAsia" w:cstheme="majorBidi"/>
-          <w:b/>
-          <w:szCs w:val="26"/>
-          <w:lang w:val="en-US"/>
-        </w:rPr>
-      </w:pPr>
-    </w:p>
-    <w:p>
-      <w:pPr>
-        <w:rPr>
-          <w:rFonts w:eastAsiaTheme="majorEastAsia" w:cstheme="majorBidi"/>
-          <w:b/>
-          <w:szCs w:val="26"/>
-          <w:lang w:val="en-US"/>
-        </w:rPr>
-      </w:pPr>
-    </w:p>
-    <w:p>
-      <w:pPr>
-        <w:rPr>
-          <w:rFonts w:eastAsiaTheme="majorEastAsia" w:cstheme="majorBidi"/>
-          <w:b/>
-          <w:szCs w:val="26"/>
-          <w:lang w:val="en-US"/>
-        </w:rPr>
-      </w:pPr>
-    </w:p>
-    <w:p>
-      <w:pPr>
-        <w:rPr>
-          <w:rFonts w:eastAsiaTheme="majorEastAsia" w:cstheme="majorBidi"/>
-          <w:b/>
-          <w:szCs w:val="26"/>
-          <w:lang w:val="en-US"/>
-        </w:rPr>
-      </w:pPr>
-    </w:p>
-    <w:p>
-      <w:pPr>
-        <w:rPr>
-          <w:rFonts w:eastAsiaTheme="majorEastAsia" w:cstheme="majorBidi"/>
-          <w:b/>
-          <w:szCs w:val="26"/>
-          <w:lang w:val="en-US"/>
-        </w:rPr>
-      </w:pPr>
-    </w:p>
-    <w:p>
-      <w:pPr>
-        <w:rPr>
-          <w:rFonts w:eastAsiaTheme="majorEastAsia" w:cstheme="majorBidi"/>
-          <w:b/>
-          <w:szCs w:val="26"/>
-          <w:lang w:val="en-US"/>
-        </w:rPr>
-      </w:pPr>
-    </w:p>
-    <w:p>
-      <w:pPr>
-        <w:rPr>
-          <w:rFonts w:eastAsiaTheme="majorEastAsia" w:cstheme="majorBidi"/>
-          <w:b/>
-          <w:szCs w:val="26"/>
-          <w:lang w:val="en-US"/>
-        </w:rPr>
-      </w:pPr>
-    </w:p>
-    <w:p>
-      <w:pPr>
-        <w:rPr>
-          <w:rFonts w:eastAsiaTheme="majorEastAsia" w:cstheme="majorBidi"/>
-          <w:b/>
-          <w:szCs w:val="26"/>
-          <w:lang w:val="en-US"/>
-        </w:rPr>
-      </w:pPr>
-    </w:p>
-    <w:p>
-      <w:pPr>
-        <w:pStyle w:val="ListParagraph"/>
-        <w:ind w:left="284"/>
-        <w:rPr>
-          <w:rFonts w:eastAsiaTheme="majorEastAsia" w:cstheme="majorBidi"/>
-          <w:b/>
-          <w:szCs w:val="26"/>
-          <w:lang w:val="en-US"/>
-        </w:rPr>
-      </w:pPr>
-    </w:p>
-    <w:p>
-      <w:pPr>
-        <w:pStyle w:val="ListParagraph"/>
-        <w:ind w:left="284"/>
-        <w:rPr>
-          <w:rFonts w:eastAsiaTheme="majorEastAsia" w:cstheme="majorBidi"/>
-          <w:b/>
-          <w:szCs w:val="26"/>
-          <w:lang w:val="en-US"/>
-        </w:rPr>
-      </w:pPr>
-    </w:p>
-    <w:p>
-      <w:pPr>
-        <w:rPr>
-          <w:rFonts w:eastAsiaTheme="majorEastAsia" w:cstheme="majorBidi"/>
-          <w:b/>
-          <w:szCs w:val="26"/>
-          <w:lang w:val="en-US"/>
-        </w:rPr>
-      </w:pPr>
-    </w:p>
-    <w:p>
-      <w:pPr>
-        <w:rPr>
-          <w:rFonts w:eastAsiaTheme="majorEastAsia" w:cstheme="majorBidi"/>
-          <w:b/>
-          <w:szCs w:val="26"/>
-          <w:lang w:val="en-US"/>
-        </w:rPr>
-      </w:pPr>
     </w:p>
     <w:p>
       <w:pPr>
@@ -6121,7 +6162,7 @@
   <a:extraClrSchemeLst/>
   <a:extLst>
     <a:ext uri="{05A4C25C-085E-4340-85A3-A5531E510DB2}">
-      <thm15:themeFamily xmlns:thm15="http://schemas.microsoft.com/office/thememl/2012/main" xmlns="" name="Office Theme" id="{62F939B6-93AF-4DB8-9C6B-D6C7DFDC589F}" vid="{4A3C46E8-61CC-4603-A589-7422A47A8E4A}"/>
+      <thm15:themeFamily xmlns="" xmlns:thm15="http://schemas.microsoft.com/office/thememl/2012/main" name="Office Theme" id="{62F939B6-93AF-4DB8-9C6B-D6C7DFDC589F}" vid="{4A3C46E8-61CC-4603-A589-7422A47A8E4A}"/>
     </a:ext>
   </a:extLst>
 </a:theme>
@@ -6217,7 +6258,7 @@
 </file>
 
 <file path=customXml/itemProps1.xml><?xml version="1.0" encoding="utf-8"?>
-<ds:datastoreItem xmlns:ds="http://schemas.openxmlformats.org/officeDocument/2006/customXml" ds:itemID="{8993CBA5-1157-4C8D-AE48-48E7DD5E99A1}">
+<ds:datastoreItem xmlns:ds="http://schemas.openxmlformats.org/officeDocument/2006/customXml" ds:itemID="{D0650E74-1AF1-450C-ACB6-DFEB75A5044A}">
   <ds:schemaRefs>
     <ds:schemaRef ds:uri="http://schemas.openxmlformats.org/officeDocument/2006/bibliography"/>
   </ds:schemaRefs>

</xml_diff>